<commit_message>
finish use case diagrams
</commit_message>
<xml_diff>
--- a/Documentación/Oficial/Casos de Uso/Caso de Uso 009 - Captura de información para formato DAS.docx
+++ b/Documentación/Oficial/Casos de Uso/Caso de Uso 009 - Captura de información para formato DAS.docx
@@ -94,7 +94,6 @@
                 <w:lang w:eastAsia="es-MX"/>
               </w:rPr>
             </w:pPr>
-            <w:bookmarkStart w:id="0" w:name="_GoBack"/>
             <w:r>
               <w:rPr>
                 <w:rFonts w:ascii="Calibri" w:eastAsia="Times New Roman" w:hAnsi="Calibri" w:cs="Calibri"/>
@@ -111,7 +110,6 @@
               </w:rPr>
               <w:t>formato DAS</w:t>
             </w:r>
-            <w:bookmarkEnd w:id="0"/>
           </w:p>
         </w:tc>
         <w:tc>
@@ -275,7 +273,23 @@
                 <w:color w:val="000000"/>
                 <w:lang w:eastAsia="es-MX"/>
               </w:rPr>
-              <w:t>Operador, sistema</w:t>
+              <w:t xml:space="preserve">Operador, </w:t>
+            </w:r>
+            <w:r>
+              <w:rPr>
+                <w:rFonts w:ascii="Calibri" w:eastAsia="Times New Roman" w:hAnsi="Calibri" w:cs="Calibri"/>
+                <w:color w:val="000000"/>
+                <w:lang w:eastAsia="es-MX"/>
+              </w:rPr>
+              <w:t xml:space="preserve">operador de revisión, </w:t>
+            </w:r>
+            <w:r>
+              <w:rPr>
+                <w:rFonts w:ascii="Calibri" w:eastAsia="Times New Roman" w:hAnsi="Calibri" w:cs="Calibri"/>
+                <w:color w:val="000000"/>
+                <w:lang w:eastAsia="es-MX"/>
+              </w:rPr>
+              <w:t>sistema</w:t>
             </w:r>
           </w:p>
         </w:tc>
@@ -1701,15 +1715,49 @@
                 <w:color w:val="000000"/>
                 <w:lang w:eastAsia="es-MX"/>
               </w:rPr>
-              <w:t xml:space="preserve"> código de keeper, código de inspector, código de operador que revisó, lote, piezas producidas por hora, calidad</w:t>
-            </w:r>
-            <w:r>
-              <w:rPr>
-                <w:rFonts w:ascii="Calibri" w:eastAsia="Times New Roman" w:hAnsi="Calibri" w:cs="Calibri"/>
-                <w:color w:val="000000"/>
-                <w:lang w:eastAsia="es-MX"/>
-              </w:rPr>
-              <w:t>. El sistema valida los datos ingresados</w:t>
+              <w:t xml:space="preserve"> código de </w:t>
+            </w:r>
+            <w:proofErr w:type="spellStart"/>
+            <w:r>
+              <w:rPr>
+                <w:rFonts w:ascii="Calibri" w:eastAsia="Times New Roman" w:hAnsi="Calibri" w:cs="Calibri"/>
+                <w:color w:val="000000"/>
+                <w:lang w:eastAsia="es-MX"/>
+              </w:rPr>
+              <w:t>keeper</w:t>
+            </w:r>
+            <w:proofErr w:type="spellEnd"/>
+            <w:r>
+              <w:rPr>
+                <w:rFonts w:ascii="Calibri" w:eastAsia="Times New Roman" w:hAnsi="Calibri" w:cs="Calibri"/>
+                <w:color w:val="000000"/>
+                <w:lang w:eastAsia="es-MX"/>
+              </w:rPr>
+              <w:t>, código de inspector, lote, piezas producidas por hora, calidad</w:t>
+            </w:r>
+            <w:r>
+              <w:rPr>
+                <w:rFonts w:ascii="Calibri" w:eastAsia="Times New Roman" w:hAnsi="Calibri" w:cs="Calibri"/>
+                <w:color w:val="000000"/>
+                <w:lang w:eastAsia="es-MX"/>
+              </w:rPr>
+              <w:t xml:space="preserve">. </w:t>
+            </w:r>
+            <w:r>
+              <w:rPr>
+                <w:rFonts w:ascii="Calibri" w:eastAsia="Times New Roman" w:hAnsi="Calibri" w:cs="Calibri"/>
+                <w:color w:val="000000"/>
+                <w:lang w:eastAsia="es-MX"/>
+              </w:rPr>
+              <w:t xml:space="preserve">El operador de revisión verifica los datos e ingresa su número de empleado. </w:t>
+            </w:r>
+            <w:r>
+              <w:rPr>
+                <w:rFonts w:ascii="Calibri" w:eastAsia="Times New Roman" w:hAnsi="Calibri" w:cs="Calibri"/>
+                <w:color w:val="000000"/>
+                <w:lang w:eastAsia="es-MX"/>
+              </w:rPr>
+              <w:t>El sistema valida los datos ingresados</w:t>
             </w:r>
             <w:r>
               <w:rPr>
@@ -2338,8 +2386,18 @@
                 <w:color w:val="000000"/>
                 <w:lang w:eastAsia="es-MX"/>
               </w:rPr>
-              <w:t xml:space="preserve"> número de orden, modelo, std</w:t>
-            </w:r>
+              <w:t xml:space="preserve"> número de orden, modelo, </w:t>
+            </w:r>
+            <w:proofErr w:type="spellStart"/>
+            <w:r>
+              <w:rPr>
+                <w:rFonts w:ascii="Calibri" w:eastAsia="Times New Roman" w:hAnsi="Calibri" w:cs="Calibri"/>
+                <w:color w:val="000000"/>
+                <w:lang w:eastAsia="es-MX"/>
+              </w:rPr>
+              <w:t>std</w:t>
+            </w:r>
+            <w:proofErr w:type="spellEnd"/>
             <w:r>
               <w:rPr>
                 <w:rFonts w:ascii="Calibri" w:eastAsia="Times New Roman" w:hAnsi="Calibri" w:cs="Calibri"/>
@@ -2490,7 +2548,43 @@
                 <w:color w:val="000000"/>
                 <w:lang w:eastAsia="es-MX"/>
               </w:rPr>
-              <w:t>captura los datos necesarios (código de keeper, código de supervisor, código de operador que revisó, lote, piezas producidas por hora, calidad) para llenar el formato DAS</w:t>
+              <w:t xml:space="preserve">captura los datos necesarios (código de </w:t>
+            </w:r>
+            <w:proofErr w:type="spellStart"/>
+            <w:r>
+              <w:rPr>
+                <w:rFonts w:ascii="Calibri" w:eastAsia="Times New Roman" w:hAnsi="Calibri" w:cs="Calibri"/>
+                <w:color w:val="000000"/>
+                <w:lang w:eastAsia="es-MX"/>
+              </w:rPr>
+              <w:t>keeper</w:t>
+            </w:r>
+            <w:proofErr w:type="spellEnd"/>
+            <w:r>
+              <w:rPr>
+                <w:rFonts w:ascii="Calibri" w:eastAsia="Times New Roman" w:hAnsi="Calibri" w:cs="Calibri"/>
+                <w:color w:val="000000"/>
+                <w:lang w:eastAsia="es-MX"/>
+              </w:rPr>
+              <w:t xml:space="preserve">, código de </w:t>
+            </w:r>
+            <w:bookmarkStart w:id="0" w:name="_GoBack"/>
+            <w:bookmarkEnd w:id="0"/>
+            <w:r>
+              <w:rPr>
+                <w:rFonts w:ascii="Calibri" w:eastAsia="Times New Roman" w:hAnsi="Calibri" w:cs="Calibri"/>
+                <w:color w:val="000000"/>
+                <w:lang w:eastAsia="es-MX"/>
+              </w:rPr>
+              <w:t>supervisor,</w:t>
+            </w:r>
+            <w:r>
+              <w:rPr>
+                <w:rFonts w:ascii="Calibri" w:eastAsia="Times New Roman" w:hAnsi="Calibri" w:cs="Calibri"/>
+                <w:color w:val="000000"/>
+                <w:lang w:eastAsia="es-MX"/>
+              </w:rPr>
+              <w:t xml:space="preserve"> lote, piezas producidas por hora, calidad) para llenar el formato DAS</w:t>
             </w:r>
             <w:r>
               <w:rPr>
@@ -2611,7 +2705,7 @@
             <w:tcW w:w="3973" w:type="dxa"/>
             <w:gridSpan w:val="4"/>
             <w:tcBorders>
-              <w:top w:val="nil"/>
+              <w:top w:val="single" w:sz="4" w:space="0" w:color="auto"/>
               <w:left w:val="nil"/>
               <w:bottom w:val="single" w:sz="4" w:space="0" w:color="auto"/>
               <w:right w:val="single" w:sz="4" w:space="0" w:color="auto"/>
@@ -2636,7 +2730,7 @@
                 <w:color w:val="000000"/>
                 <w:lang w:eastAsia="es-MX"/>
               </w:rPr>
-              <w:t>El operador ingresa los datos necesarios (piezas por fila, número de filas, niveles y canastas) para los washing case completos.</w:t>
+              <w:t>El operador de revisión ingresa su número de empleado.</w:t>
             </w:r>
           </w:p>
         </w:tc>
@@ -2742,7 +2836,6 @@
             <w:shd w:val="clear" w:color="000000" w:fill="FFFFFF"/>
             <w:noWrap/>
             <w:vAlign w:val="center"/>
-            <w:hideMark/>
           </w:tcPr>
           <w:p>
             <w:pPr>
@@ -2776,32 +2869,23 @@
             <w:shd w:val="clear" w:color="000000" w:fill="FFFFFF"/>
             <w:noWrap/>
             <w:vAlign w:val="bottom"/>
-            <w:hideMark/>
-          </w:tcPr>
-          <w:p>
-            <w:pPr>
-              <w:jc w:val="left"/>
-              <w:rPr>
-                <w:rFonts w:ascii="Calibri" w:eastAsia="Times New Roman" w:hAnsi="Calibri" w:cs="Calibri"/>
-                <w:color w:val="000000"/>
-                <w:lang w:eastAsia="es-MX"/>
-              </w:rPr>
-            </w:pPr>
-            <w:r>
-              <w:rPr>
-                <w:rFonts w:ascii="Calibri" w:eastAsia="Times New Roman" w:hAnsi="Calibri" w:cs="Calibri"/>
-                <w:color w:val="000000"/>
-                <w:lang w:eastAsia="es-MX"/>
-              </w:rPr>
-              <w:t xml:space="preserve">El sistema </w:t>
-            </w:r>
-            <w:r>
-              <w:rPr>
-                <w:rFonts w:ascii="Calibri" w:eastAsia="Times New Roman" w:hAnsi="Calibri" w:cs="Calibri"/>
-                <w:color w:val="000000"/>
-                <w:lang w:eastAsia="es-MX"/>
-              </w:rPr>
-              <w:t>consulta y valida la información ingresada por el operador.</w:t>
+          </w:tcPr>
+          <w:p>
+            <w:pPr>
+              <w:jc w:val="left"/>
+              <w:rPr>
+                <w:rFonts w:ascii="Calibri" w:eastAsia="Times New Roman" w:hAnsi="Calibri" w:cs="Calibri"/>
+                <w:color w:val="000000"/>
+                <w:lang w:eastAsia="es-MX"/>
+              </w:rPr>
+            </w:pPr>
+            <w:r>
+              <w:rPr>
+                <w:rFonts w:ascii="Calibri" w:eastAsia="Times New Roman" w:hAnsi="Calibri" w:cs="Calibri"/>
+                <w:color w:val="000000"/>
+                <w:lang w:eastAsia="es-MX"/>
+              </w:rPr>
+              <w:t>El sistema consulta y valida la información ingresada por el operador.</w:t>
             </w:r>
           </w:p>
         </w:tc>
@@ -2816,26 +2900,17 @@
             </w:tcBorders>
             <w:shd w:val="clear" w:color="000000" w:fill="FFFFFF"/>
             <w:noWrap/>
-            <w:vAlign w:val="bottom"/>
-            <w:hideMark/>
-          </w:tcPr>
-          <w:p>
-            <w:pPr>
-              <w:jc w:val="left"/>
-              <w:rPr>
-                <w:rFonts w:ascii="Calibri" w:eastAsia="Times New Roman" w:hAnsi="Calibri" w:cs="Calibri"/>
-                <w:color w:val="000000"/>
-                <w:lang w:eastAsia="es-MX"/>
-              </w:rPr>
-            </w:pPr>
-            <w:r>
-              <w:rPr>
-                <w:rFonts w:ascii="Calibri" w:eastAsia="Times New Roman" w:hAnsi="Calibri" w:cs="Calibri"/>
-                <w:color w:val="000000"/>
-                <w:lang w:eastAsia="es-MX"/>
-              </w:rPr>
-              <w:t> </w:t>
-            </w:r>
+            <w:vAlign w:val="center"/>
+          </w:tcPr>
+          <w:p>
+            <w:pPr>
+              <w:jc w:val="left"/>
+              <w:rPr>
+                <w:rFonts w:ascii="Calibri" w:eastAsia="Times New Roman" w:hAnsi="Calibri" w:cs="Calibri"/>
+                <w:color w:val="000000"/>
+                <w:lang w:eastAsia="es-MX"/>
+              </w:rPr>
+            </w:pPr>
           </w:p>
         </w:tc>
         <w:tc>
@@ -2851,32 +2926,22 @@
             <w:shd w:val="clear" w:color="000000" w:fill="FFFFFF"/>
             <w:noWrap/>
             <w:vAlign w:val="bottom"/>
-            <w:hideMark/>
-          </w:tcPr>
-          <w:p>
-            <w:pPr>
-              <w:jc w:val="left"/>
-              <w:rPr>
-                <w:rFonts w:ascii="Calibri" w:eastAsia="Times New Roman" w:hAnsi="Calibri" w:cs="Calibri"/>
-                <w:color w:val="000000"/>
-                <w:lang w:eastAsia="es-MX"/>
-              </w:rPr>
-            </w:pPr>
-            <w:r>
-              <w:rPr>
-                <w:rFonts w:ascii="Calibri" w:eastAsia="Times New Roman" w:hAnsi="Calibri" w:cs="Calibri"/>
-                <w:color w:val="000000"/>
-                <w:lang w:eastAsia="es-MX"/>
-              </w:rPr>
-              <w:t> </w:t>
-            </w:r>
+          </w:tcPr>
+          <w:p>
+            <w:pPr>
+              <w:jc w:val="left"/>
+              <w:rPr>
+                <w:rFonts w:ascii="Calibri" w:eastAsia="Times New Roman" w:hAnsi="Calibri" w:cs="Calibri"/>
+                <w:color w:val="000000"/>
+                <w:lang w:eastAsia="es-MX"/>
+              </w:rPr>
+            </w:pPr>
           </w:p>
         </w:tc>
         <w:tc>
           <w:tcPr>
             <w:tcW w:w="146" w:type="dxa"/>
             <w:vAlign w:val="center"/>
-            <w:hideMark/>
           </w:tcPr>
           <w:p>
             <w:pPr>
@@ -3686,7 +3751,25 @@
                 <w:color w:val="000000"/>
                 <w:lang w:eastAsia="es-MX"/>
               </w:rPr>
-              <w:t xml:space="preserve">Si algún código de empleado (keeeper, supervisor u operador) no existe en la base de datos, el sistema muestra un </w:t>
+              <w:t>Si algún código de empleado (</w:t>
+            </w:r>
+            <w:proofErr w:type="spellStart"/>
+            <w:r>
+              <w:rPr>
+                <w:rFonts w:ascii="Calibri" w:eastAsia="Times New Roman" w:hAnsi="Calibri" w:cs="Calibri"/>
+                <w:color w:val="000000"/>
+                <w:lang w:eastAsia="es-MX"/>
+              </w:rPr>
+              <w:t>keeeper</w:t>
+            </w:r>
+            <w:proofErr w:type="spellEnd"/>
+            <w:r>
+              <w:rPr>
+                <w:rFonts w:ascii="Calibri" w:eastAsia="Times New Roman" w:hAnsi="Calibri" w:cs="Calibri"/>
+                <w:color w:val="000000"/>
+                <w:lang w:eastAsia="es-MX"/>
+              </w:rPr>
+              <w:t xml:space="preserve">, supervisor u operador) no existe en la </w:t>
             </w:r>
             <w:r>
               <w:rPr>
@@ -3695,7 +3778,7 @@
                 <w:lang w:eastAsia="es-MX"/>
               </w:rPr>
               <w:lastRenderedPageBreak/>
-              <w:t>mensaje de error al operador para verificar y corregir datos.</w:t>
+              <w:t>base de datos, el sistema muestra un mensaje de error al operador para verificar y corregir datos.</w:t>
             </w:r>
           </w:p>
         </w:tc>
@@ -5698,7 +5781,14 @@
             <w:rPr>
               <w:lang w:val="es-ES"/>
             </w:rPr>
-            <w:t xml:space="preserve"> Año</w:t>
+            <w:t xml:space="preserve"> </w:t>
+          </w:r>
+          <w:proofErr w:type="gramStart"/>
+          <w:r>
+            <w:rPr>
+              <w:lang w:val="es-ES"/>
+            </w:rPr>
+            <w:t>Año</w:t>
           </w:r>
           <w:r>
             <w:rPr>
@@ -5706,6 +5796,7 @@
             </w:rPr>
             <w:t>s</w:t>
           </w:r>
+          <w:proofErr w:type="gramEnd"/>
         </w:p>
       </w:tc>
     </w:tr>
@@ -7824,7 +7915,7 @@
 </file>
 
 <file path=customXml/itemProps2.xml><?xml version="1.0" encoding="utf-8"?>
-<ds:datastoreItem xmlns:ds="http://schemas.openxmlformats.org/officeDocument/2006/customXml" ds:itemID="{73B6A6F4-7B05-4408-A25E-54D3FFDAADE8}">
+<ds:datastoreItem xmlns:ds="http://schemas.openxmlformats.org/officeDocument/2006/customXml" ds:itemID="{27FE5CC0-E21B-49B1-ABB9-D422F37B16F5}">
   <ds:schemaRefs>
     <ds:schemaRef ds:uri="http://schemas.openxmlformats.org/officeDocument/2006/bibliography"/>
   </ds:schemaRefs>

</xml_diff>